<commit_message>
Simulated multiple Id-Vd by changing Vg
</commit_message>
<xml_diff>
--- a/Reports/Simulation Report 1.docx
+++ b/Reports/Simulation Report 1.docx
@@ -120,7 +120,7 @@
       </w:pPr>
       <w:r>
         <w:rPr>
-          <w:rFonts w:eastAsia="宋体" w:cs="Times New Roman" w:hint="eastAsia"/>
+          <w:rFonts w:eastAsia="宋体" w:cs="Times New Roman"/>
           <w:noProof/>
           <w:sz w:val="22"/>
           <w:szCs w:val="28"/>
@@ -129,7 +129,7 @@
           <wp:inline distT="0" distB="0" distL="0" distR="0">
             <wp:extent cx="4320000" cy="3240000"/>
             <wp:effectExtent l="0" t="0" r="0" b="0"/>
-            <wp:docPr id="1" name="图片 1" descr="手机屏幕截图&#10;&#10;描述已自动生成"/>
+            <wp:docPr id="4" name="图片 4" descr="手机屏幕截图&#10;&#10;描述已自动生成"/>
             <wp:cNvGraphicFramePr>
               <a:graphicFrameLocks xmlns:a="http://schemas.openxmlformats.org/drawingml/2006/main" noChangeAspect="1"/>
             </wp:cNvGraphicFramePr>
@@ -137,7 +137,7 @@
               <a:graphicData uri="http://schemas.openxmlformats.org/drawingml/2006/picture">
                 <pic:pic xmlns:pic="http://schemas.openxmlformats.org/drawingml/2006/picture">
                   <pic:nvPicPr>
-                    <pic:cNvPr id="1" name="Fig1.png"/>
+                    <pic:cNvPr id="4" name="Fig1.png"/>
                     <pic:cNvPicPr/>
                   </pic:nvPicPr>
                   <pic:blipFill>
@@ -271,6 +271,8 @@
     </w:p>
     <w:p>
       <w:pPr>
+        <w:pStyle w:val="a3"/>
+        <w:ind w:left="360" w:firstLineChars="0" w:firstLine="0"/>
         <w:rPr>
           <w:rFonts w:eastAsia="宋体" w:cs="Times New Roman"/>
           <w:sz w:val="22"/>
@@ -282,13 +284,408 @@
       <w:pPr>
         <w:jc w:val="center"/>
         <w:rPr>
+          <w:rFonts w:eastAsia="宋体" w:cs="Times New Roman"/>
+          <w:sz w:val="22"/>
+          <w:szCs w:val="28"/>
+        </w:rPr>
+      </w:pPr>
+      <w:r>
+        <w:rPr>
+          <w:rFonts w:eastAsia="宋体" w:cs="Times New Roman"/>
+          <w:noProof/>
+          <w:sz w:val="22"/>
+          <w:szCs w:val="28"/>
+        </w:rPr>
+        <w:drawing>
+          <wp:inline distT="0" distB="0" distL="0" distR="0" wp14:anchorId="71E8A33D" wp14:editId="07D063D6">
+            <wp:extent cx="2044700" cy="533400"/>
+            <wp:effectExtent l="0" t="0" r="0" b="0"/>
+            <wp:docPr id="3" name="图片 3" descr="图片包含 游戏机&#10;&#10;描述已自动生成"/>
+            <wp:cNvGraphicFramePr>
+              <a:graphicFrameLocks xmlns:a="http://schemas.openxmlformats.org/drawingml/2006/main" noChangeAspect="1"/>
+            </wp:cNvGraphicFramePr>
+            <a:graphic xmlns:a="http://schemas.openxmlformats.org/drawingml/2006/main">
+              <a:graphicData uri="http://schemas.openxmlformats.org/drawingml/2006/picture">
+                <pic:pic xmlns:pic="http://schemas.openxmlformats.org/drawingml/2006/picture">
+                  <pic:nvPicPr>
+                    <pic:cNvPr id="1" name=""/>
+                    <pic:cNvPicPr/>
+                  </pic:nvPicPr>
+                  <pic:blipFill>
+                    <a:blip r:embed="rId7"/>
+                    <a:stretch>
+                      <a:fillRect/>
+                    </a:stretch>
+                  </pic:blipFill>
+                  <pic:spPr>
+                    <a:xfrm>
+                      <a:off x="0" y="0"/>
+                      <a:ext cx="2044700" cy="533400"/>
+                    </a:xfrm>
+                    <a:prstGeom prst="rect">
+                      <a:avLst/>
+                    </a:prstGeom>
+                  </pic:spPr>
+                </pic:pic>
+              </a:graphicData>
+            </a:graphic>
+          </wp:inline>
+        </w:drawing>
+      </w:r>
+    </w:p>
+    <w:p>
+      <w:pPr>
+        <w:jc w:val="center"/>
+        <w:rPr>
+          <w:rFonts w:eastAsia="宋体" w:cs="Times New Roman"/>
+          <w:sz w:val="22"/>
+          <w:szCs w:val="28"/>
+        </w:rPr>
+      </w:pPr>
+    </w:p>
+    <w:p>
+      <w:pPr>
+        <w:pStyle w:val="a3"/>
+        <w:ind w:left="360" w:firstLineChars="0" w:firstLine="0"/>
+        <w:rPr>
+          <w:rFonts w:eastAsia="宋体" w:cs="Times New Roman"/>
+          <w:sz w:val="22"/>
+          <w:szCs w:val="28"/>
+        </w:rPr>
+      </w:pPr>
+      <w:r>
+        <w:rPr>
           <w:rFonts w:eastAsia="宋体" w:cs="Times New Roman" w:hint="eastAsia"/>
           <w:sz w:val="22"/>
           <w:szCs w:val="28"/>
         </w:rPr>
-      </w:pPr>
-      <w:bookmarkStart w:id="0" w:name="_GoBack"/>
-      <w:bookmarkEnd w:id="0"/>
+        <w:t>I</w:t>
+      </w:r>
+      <w:r>
+        <w:rPr>
+          <w:rFonts w:eastAsia="宋体" w:cs="Times New Roman"/>
+          <w:sz w:val="22"/>
+          <w:szCs w:val="28"/>
+        </w:rPr>
+        <w:t>n this model, the size parameters are as following:</w:t>
+      </w:r>
+    </w:p>
+    <w:p>
+      <w:pPr>
+        <w:pStyle w:val="a3"/>
+        <w:ind w:left="360" w:firstLineChars="0" w:firstLine="0"/>
+        <w:rPr>
+          <w:rFonts w:eastAsia="宋体" w:cs="Times New Roman"/>
+          <w:sz w:val="22"/>
+          <w:szCs w:val="28"/>
+        </w:rPr>
+      </w:pPr>
+      <w:r>
+        <w:rPr>
+          <w:rFonts w:eastAsia="宋体" w:cs="Times New Roman"/>
+          <w:sz w:val="22"/>
+          <w:szCs w:val="28"/>
+        </w:rPr>
+        <w:t>t</w:t>
+      </w:r>
+      <w:r>
+        <w:rPr>
+          <w:rFonts w:eastAsia="宋体" w:cs="Times New Roman"/>
+          <w:sz w:val="22"/>
+          <w:szCs w:val="28"/>
+          <w:vertAlign w:val="subscript"/>
+        </w:rPr>
+        <w:t>SiO2</w:t>
+      </w:r>
+      <w:r>
+        <w:rPr>
+          <w:rFonts w:eastAsia="宋体" w:cs="Times New Roman"/>
+          <w:sz w:val="22"/>
+          <w:szCs w:val="28"/>
+        </w:rPr>
+        <w:t xml:space="preserve"> = 0.1 um</w:t>
+      </w:r>
+    </w:p>
+    <w:p>
+      <w:pPr>
+        <w:pStyle w:val="a3"/>
+        <w:ind w:left="360" w:firstLineChars="0" w:firstLine="0"/>
+        <w:rPr>
+          <w:rFonts w:eastAsia="宋体" w:cs="Times New Roman"/>
+          <w:sz w:val="22"/>
+          <w:szCs w:val="28"/>
+        </w:rPr>
+      </w:pPr>
+      <w:proofErr w:type="spellStart"/>
+      <w:r>
+        <w:rPr>
+          <w:rFonts w:eastAsia="宋体" w:cs="Times New Roman" w:hint="eastAsia"/>
+          <w:sz w:val="22"/>
+          <w:szCs w:val="28"/>
+        </w:rPr>
+        <w:t>t</w:t>
+      </w:r>
+      <w:r>
+        <w:rPr>
+          <w:rFonts w:eastAsia="宋体" w:cs="Times New Roman"/>
+          <w:sz w:val="22"/>
+          <w:szCs w:val="28"/>
+          <w:vertAlign w:val="subscript"/>
+        </w:rPr>
+        <w:t>IGZO</w:t>
+      </w:r>
+      <w:proofErr w:type="spellEnd"/>
+      <w:r>
+        <w:rPr>
+          <w:rFonts w:eastAsia="宋体" w:cs="Times New Roman"/>
+          <w:sz w:val="22"/>
+          <w:szCs w:val="28"/>
+        </w:rPr>
+        <w:t xml:space="preserve"> = 0.02 um</w:t>
+      </w:r>
+    </w:p>
+    <w:p>
+      <w:pPr>
+        <w:pStyle w:val="a3"/>
+        <w:ind w:left="360" w:firstLineChars="0" w:firstLine="0"/>
+        <w:rPr>
+          <w:rFonts w:eastAsia="宋体" w:cs="Times New Roman"/>
+          <w:sz w:val="22"/>
+          <w:szCs w:val="28"/>
+        </w:rPr>
+      </w:pPr>
+      <w:r>
+        <w:rPr>
+          <w:rFonts w:eastAsia="宋体" w:cs="Times New Roman"/>
+          <w:sz w:val="22"/>
+          <w:szCs w:val="28"/>
+        </w:rPr>
+        <w:t>Z = 180 um</w:t>
+      </w:r>
+    </w:p>
+    <w:p>
+      <w:pPr>
+        <w:pStyle w:val="a3"/>
+        <w:ind w:left="360" w:firstLineChars="0" w:firstLine="0"/>
+        <w:rPr>
+          <w:rFonts w:eastAsia="宋体" w:cs="Times New Roman"/>
+          <w:sz w:val="22"/>
+          <w:szCs w:val="28"/>
+        </w:rPr>
+      </w:pPr>
+      <w:r>
+        <w:rPr>
+          <w:rFonts w:eastAsia="宋体" w:cs="Times New Roman" w:hint="eastAsia"/>
+          <w:sz w:val="22"/>
+          <w:szCs w:val="28"/>
+        </w:rPr>
+        <w:t>L</w:t>
+      </w:r>
+      <w:r>
+        <w:rPr>
+          <w:rFonts w:eastAsia="宋体" w:cs="Times New Roman"/>
+          <w:sz w:val="22"/>
+          <w:szCs w:val="28"/>
+        </w:rPr>
+        <w:t xml:space="preserve"> = 30 um</w:t>
+      </w:r>
+    </w:p>
+    <w:p>
+      <w:pPr>
+        <w:pStyle w:val="a3"/>
+        <w:ind w:left="360" w:firstLineChars="0" w:firstLine="0"/>
+        <w:rPr>
+          <w:rFonts w:eastAsia="宋体" w:cs="Times New Roman"/>
+          <w:sz w:val="22"/>
+          <w:szCs w:val="28"/>
+        </w:rPr>
+      </w:pPr>
+      <w:r>
+        <w:rPr>
+          <w:rFonts w:eastAsia="宋体" w:cs="Times New Roman" w:hint="eastAsia"/>
+          <w:sz w:val="22"/>
+          <w:szCs w:val="28"/>
+        </w:rPr>
+        <w:t>C</w:t>
+      </w:r>
+      <w:r>
+        <w:rPr>
+          <w:rFonts w:eastAsia="宋体" w:cs="Times New Roman"/>
+          <w:sz w:val="22"/>
+          <w:szCs w:val="28"/>
+          <w:vertAlign w:val="subscript"/>
+        </w:rPr>
+        <w:t>G</w:t>
+      </w:r>
+      <w:r>
+        <w:rPr>
+          <w:rFonts w:eastAsia="宋体" w:cs="Times New Roman"/>
+          <w:sz w:val="22"/>
+          <w:szCs w:val="28"/>
+          <w:vertAlign w:val="subscript"/>
+        </w:rPr>
+        <w:softHyphen/>
+      </w:r>
+      <w:r>
+        <w:rPr>
+          <w:rFonts w:eastAsia="宋体" w:cs="Times New Roman"/>
+          <w:sz w:val="22"/>
+          <w:szCs w:val="28"/>
+        </w:rPr>
+        <w:t xml:space="preserve"> = </w:t>
+      </w:r>
+      <w:r>
+        <w:rPr>
+          <w:rFonts w:eastAsia="宋体" w:cs="Times New Roman"/>
+          <w:sz w:val="22"/>
+          <w:szCs w:val="28"/>
+        </w:rPr>
+        <w:t>3.45</w:t>
+      </w:r>
+      <w:r>
+        <w:rPr>
+          <w:rFonts w:eastAsia="宋体" w:cs="Times New Roman" w:hint="eastAsia"/>
+          <w:sz w:val="22"/>
+          <w:szCs w:val="28"/>
+        </w:rPr>
+        <w:t>e</w:t>
+      </w:r>
+      <w:r>
+        <w:rPr>
+          <w:rFonts w:eastAsia="宋体" w:cs="Times New Roman"/>
+          <w:sz w:val="22"/>
+          <w:szCs w:val="28"/>
+        </w:rPr>
+        <w:t>-4</w:t>
+      </w:r>
+      <w:r>
+        <w:rPr>
+          <w:rFonts w:eastAsia="宋体" w:cs="Times New Roman"/>
+          <w:sz w:val="22"/>
+          <w:szCs w:val="28"/>
+        </w:rPr>
+        <w:t xml:space="preserve"> </w:t>
+      </w:r>
+      <w:r>
+        <w:rPr>
+          <w:rFonts w:eastAsia="宋体" w:cs="Times New Roman"/>
+          <w:sz w:val="22"/>
+          <w:szCs w:val="28"/>
+        </w:rPr>
+        <w:t>F</w:t>
+      </w:r>
+      <w:r>
+        <w:rPr>
+          <w:rFonts w:eastAsia="宋体" w:cs="Times New Roman"/>
+          <w:sz w:val="22"/>
+          <w:szCs w:val="28"/>
+        </w:rPr>
+        <w:t>/m</w:t>
+      </w:r>
+      <w:r>
+        <w:rPr>
+          <w:rFonts w:eastAsia="宋体" w:cs="Times New Roman"/>
+          <w:sz w:val="22"/>
+          <w:szCs w:val="28"/>
+          <w:vertAlign w:val="superscript"/>
+        </w:rPr>
+        <w:t>2</w:t>
+      </w:r>
+    </w:p>
+    <w:p>
+      <w:pPr>
+        <w:pStyle w:val="a3"/>
+        <w:ind w:left="360" w:firstLineChars="0" w:firstLine="0"/>
+        <w:rPr>
+          <w:rFonts w:eastAsia="宋体" w:cs="Times New Roman"/>
+          <w:sz w:val="22"/>
+          <w:szCs w:val="28"/>
+        </w:rPr>
+      </w:pPr>
+      <w:r>
+        <w:rPr>
+          <w:rFonts w:eastAsia="宋体" w:cs="Times New Roman" w:hint="eastAsia"/>
+          <w:sz w:val="22"/>
+          <w:szCs w:val="28"/>
+        </w:rPr>
+        <w:t>V</w:t>
+      </w:r>
+      <w:r>
+        <w:rPr>
+          <w:rFonts w:eastAsia="宋体" w:cs="Times New Roman"/>
+          <w:sz w:val="22"/>
+          <w:szCs w:val="28"/>
+          <w:vertAlign w:val="subscript"/>
+        </w:rPr>
+        <w:t>T</w:t>
+      </w:r>
+      <w:r>
+        <w:rPr>
+          <w:rFonts w:eastAsia="宋体" w:cs="Times New Roman"/>
+          <w:sz w:val="22"/>
+          <w:szCs w:val="28"/>
+        </w:rPr>
+        <w:t xml:space="preserve"> = 2.24 V</w:t>
+      </w:r>
+    </w:p>
+    <w:p>
+      <w:pPr>
+        <w:jc w:val="center"/>
+        <w:rPr>
+          <w:rFonts w:eastAsia="宋体" w:cs="Times New Roman"/>
+          <w:sz w:val="22"/>
+          <w:szCs w:val="28"/>
+        </w:rPr>
+      </w:pPr>
+      <w:r>
+        <w:rPr>
+          <w:rFonts w:eastAsia="宋体" w:cs="Times New Roman"/>
+          <w:noProof/>
+          <w:sz w:val="22"/>
+          <w:szCs w:val="28"/>
+        </w:rPr>
+        <w:drawing>
+          <wp:inline distT="0" distB="0" distL="0" distR="0">
+            <wp:extent cx="4320000" cy="3240000"/>
+            <wp:effectExtent l="0" t="0" r="0" b="0"/>
+            <wp:docPr id="6" name="图片 6" descr="手机屏幕截图&#10;&#10;描述已自动生成"/>
+            <wp:cNvGraphicFramePr>
+              <a:graphicFrameLocks xmlns:a="http://schemas.openxmlformats.org/drawingml/2006/main" noChangeAspect="1"/>
+            </wp:cNvGraphicFramePr>
+            <a:graphic xmlns:a="http://schemas.openxmlformats.org/drawingml/2006/main">
+              <a:graphicData uri="http://schemas.openxmlformats.org/drawingml/2006/picture">
+                <pic:pic xmlns:pic="http://schemas.openxmlformats.org/drawingml/2006/picture">
+                  <pic:nvPicPr>
+                    <pic:cNvPr id="6" name="Fig3.png"/>
+                    <pic:cNvPicPr/>
+                  </pic:nvPicPr>
+                  <pic:blipFill>
+                    <a:blip r:embed="rId8">
+                      <a:extLst>
+                        <a:ext uri="{28A0092B-C50C-407E-A947-70E740481C1C}">
+                          <a14:useLocalDpi xmlns:a14="http://schemas.microsoft.com/office/drawing/2010/main" val="0"/>
+                        </a:ext>
+                      </a:extLst>
+                    </a:blip>
+                    <a:stretch>
+                      <a:fillRect/>
+                    </a:stretch>
+                  </pic:blipFill>
+                  <pic:spPr>
+                    <a:xfrm>
+                      <a:off x="0" y="0"/>
+                      <a:ext cx="4320000" cy="3240000"/>
+                    </a:xfrm>
+                    <a:prstGeom prst="rect">
+                      <a:avLst/>
+                    </a:prstGeom>
+                  </pic:spPr>
+                </pic:pic>
+              </a:graphicData>
+            </a:graphic>
+          </wp:inline>
+        </w:drawing>
+      </w:r>
     </w:p>
     <w:sectPr>
       <w:pgSz w:w="12240" w:h="15840"/>

</xml_diff>

<commit_message>
Plot of HW1Q2 done
</commit_message>
<xml_diff>
--- a/Reports/Simulation Report 1.docx
+++ b/Reports/Simulation Report 1.docx
@@ -625,7 +625,23 @@
           <w:sz w:val="22"/>
           <w:szCs w:val="28"/>
         </w:rPr>
-        <w:t xml:space="preserve"> = 2.24 V</w:t>
+        <w:t xml:space="preserve"> = 2.2</w:t>
+      </w:r>
+      <w:r>
+        <w:rPr>
+          <w:rFonts w:eastAsia="宋体" w:cs="Times New Roman"/>
+          <w:sz w:val="22"/>
+          <w:szCs w:val="28"/>
+        </w:rPr>
+        <w:t>3</w:t>
+      </w:r>
+      <w:r>
+        <w:rPr>
+          <w:rFonts w:eastAsia="宋体" w:cs="Times New Roman"/>
+          <w:sz w:val="22"/>
+          <w:szCs w:val="28"/>
+        </w:rPr>
+        <w:t xml:space="preserve"> V</w:t>
       </w:r>
     </w:p>
     <w:p>

</xml_diff>